<commit_message>
Python terminado con comentarios
</commit_message>
<xml_diff>
--- a/Trabajo práctico de Teoría de Control.docx
+++ b/Trabajo práctico de Teoría de Control.docx
@@ -49,6 +49,7 @@
       <w:r>
         <w:rPr>
           <w:rFonts w:ascii="Times New Roman" w:hAnsi="Times New Roman" w:cs="Times New Roman"/>
+          <w:noProof/>
           <w:lang w:val="es-ES"/>
         </w:rPr>
         <w:drawing>
@@ -278,14 +279,7 @@
               <w:rFonts w:ascii="Cambria Math" w:hAnsi="Cambria Math" w:cs="Times New Roman"/>
               <w:lang w:val="es-ES"/>
             </w:rPr>
-            <m:t>m</m:t>
-          </m:r>
-          <m:r>
-            <w:rPr>
-              <w:rFonts w:ascii="Cambria Math" w:hAnsi="Cambria Math" w:cs="Times New Roman"/>
-              <w:lang w:val="es-ES"/>
-            </w:rPr>
-            <m:t xml:space="preserve">* </m:t>
+            <m:t xml:space="preserve">m* </m:t>
           </m:r>
           <m:f>
             <m:fPr>
@@ -1355,7 +1349,27 @@
           <w:iCs/>
           <w:lang w:val="es-ES"/>
         </w:rPr>
-        <w:t>Ecuación 2. Punto de equilbrio genérico del sistema.</w:t>
+        <w:t xml:space="preserve">Ecuación 2. Punto de </w:t>
+      </w:r>
+      <w:proofErr w:type="spellStart"/>
+      <w:r>
+        <w:rPr>
+          <w:rFonts w:ascii="Times New Roman" w:eastAsiaTheme="minorEastAsia" w:hAnsi="Times New Roman" w:cs="Times New Roman"/>
+          <w:i/>
+          <w:iCs/>
+          <w:lang w:val="es-ES"/>
+        </w:rPr>
+        <w:t>equilbrio</w:t>
+      </w:r>
+      <w:proofErr w:type="spellEnd"/>
+      <w:r>
+        <w:rPr>
+          <w:rFonts w:ascii="Times New Roman" w:eastAsiaTheme="minorEastAsia" w:hAnsi="Times New Roman" w:cs="Times New Roman"/>
+          <w:i/>
+          <w:iCs/>
+          <w:lang w:val="es-ES"/>
+        </w:rPr>
+        <w:t xml:space="preserve"> genérico del sistema.</w:t>
       </w:r>
     </w:p>
     <w:p>
@@ -1626,6 +1640,167 @@
         <w:t>Luego, el punto de equilibrio del sistema para una entrada de f de 1000 Newton es 40 centímetros respecto a la posición inicial.</w:t>
       </w:r>
     </w:p>
+    <w:p>
+      <w:pPr>
+        <w:rPr>
+          <w:rFonts w:ascii="Times New Roman" w:eastAsiaTheme="minorEastAsia" w:hAnsi="Times New Roman" w:cs="Times New Roman"/>
+          <w:lang w:val="en-US"/>
+        </w:rPr>
+      </w:pPr>
+      <w:r>
+        <w:rPr>
+          <w:rFonts w:ascii="Times New Roman" w:eastAsiaTheme="minorEastAsia" w:hAnsi="Times New Roman" w:cs="Times New Roman"/>
+          <w:lang w:val="es-ES"/>
+        </w:rPr>
+        <w:br w:type="page"/>
+      </w:r>
+    </w:p>
+    <w:p>
+      <w:pPr>
+        <w:rPr>
+          <w:rFonts w:ascii="Times New Roman" w:eastAsiaTheme="minorEastAsia" w:hAnsi="Times New Roman" w:cs="Times New Roman"/>
+          <w:i/>
+          <w:iCs/>
+          <w:lang w:val="es-ES"/>
+        </w:rPr>
+      </w:pPr>
+      <w:r>
+        <w:rPr>
+          <w:rFonts w:ascii="Times New Roman" w:eastAsiaTheme="minorEastAsia" w:hAnsi="Times New Roman" w:cs="Times New Roman"/>
+          <w:i/>
+          <w:iCs/>
+          <w:lang w:val="es-ES"/>
+        </w:rPr>
+        <w:lastRenderedPageBreak/>
+        <w:t>Bibliografía</w:t>
+      </w:r>
+    </w:p>
+    <w:p>
+      <w:pPr>
+        <w:pStyle w:val="Prrafodelista"/>
+        <w:numPr>
+          <w:ilvl w:val="0"/>
+          <w:numId w:val="4"/>
+        </w:numPr>
+        <w:rPr>
+          <w:rFonts w:ascii="Times New Roman" w:eastAsiaTheme="minorEastAsia" w:hAnsi="Times New Roman" w:cs="Times New Roman"/>
+          <w:lang w:val="es-ES"/>
+        </w:rPr>
+      </w:pPr>
+      <w:r>
+        <w:rPr>
+          <w:rFonts w:ascii="Times New Roman" w:eastAsiaTheme="minorEastAsia" w:hAnsi="Times New Roman" w:cs="Times New Roman"/>
+          <w:lang w:val="es-ES"/>
+        </w:rPr>
+        <w:t>Apuntes de la cátedra.</w:t>
+      </w:r>
+    </w:p>
+    <w:p>
+      <w:pPr>
+        <w:pStyle w:val="Prrafodelista"/>
+        <w:numPr>
+          <w:ilvl w:val="0"/>
+          <w:numId w:val="4"/>
+        </w:numPr>
+        <w:rPr>
+          <w:rFonts w:ascii="Times New Roman" w:eastAsiaTheme="minorEastAsia" w:hAnsi="Times New Roman" w:cs="Times New Roman"/>
+          <w:lang w:val="es-ES"/>
+        </w:rPr>
+      </w:pPr>
+      <w:r>
+        <w:rPr>
+          <w:rFonts w:ascii="Times New Roman" w:eastAsiaTheme="minorEastAsia" w:hAnsi="Times New Roman" w:cs="Times New Roman"/>
+          <w:lang w:val="es-ES"/>
+        </w:rPr>
+        <w:t xml:space="preserve"> Modelado de Sistemas Dinámicos – Universidad de Baja California </w:t>
+      </w:r>
+      <w:hyperlink r:id="rId6" w:history="1">
+        <w:r>
+          <w:rPr>
+            <w:rStyle w:val="Hipervnculo"/>
+            <w:rFonts w:ascii="Times New Roman" w:eastAsiaTheme="minorEastAsia" w:hAnsi="Times New Roman" w:cs="Times New Roman"/>
+            <w:lang w:val="es-ES"/>
+          </w:rPr>
+          <w:t>https:/</w:t>
+        </w:r>
+        <w:r>
+          <w:rPr>
+            <w:rStyle w:val="Hipervnculo"/>
+            <w:rFonts w:ascii="Times New Roman" w:eastAsiaTheme="minorEastAsia" w:hAnsi="Times New Roman" w:cs="Times New Roman"/>
+            <w:lang w:val="es-ES"/>
+          </w:rPr>
+          <w:t>/</w:t>
+        </w:r>
+        <w:r>
+          <w:rPr>
+            <w:rStyle w:val="Hipervnculo"/>
+            <w:rFonts w:ascii="Times New Roman" w:eastAsiaTheme="minorEastAsia" w:hAnsi="Times New Roman" w:cs="Times New Roman"/>
+            <w:lang w:val="es-ES"/>
+          </w:rPr>
+          <w:t>uabc-msd.blogspot.com/2009/04/masa-resorte-amortiguador.html</w:t>
+        </w:r>
+      </w:hyperlink>
+      <w:r>
+        <w:rPr>
+          <w:rFonts w:ascii="Times New Roman" w:eastAsiaTheme="minorEastAsia" w:hAnsi="Times New Roman" w:cs="Times New Roman"/>
+          <w:lang w:val="es-ES"/>
+        </w:rPr>
+        <w:t xml:space="preserve"> </w:t>
+      </w:r>
+    </w:p>
+    <w:p>
+      <w:pPr>
+        <w:pStyle w:val="Prrafodelista"/>
+        <w:numPr>
+          <w:ilvl w:val="0"/>
+          <w:numId w:val="4"/>
+        </w:numPr>
+        <w:rPr>
+          <w:rFonts w:ascii="Times New Roman" w:eastAsiaTheme="minorEastAsia" w:hAnsi="Times New Roman" w:cs="Times New Roman"/>
+          <w:lang w:val="en-US"/>
+        </w:rPr>
+      </w:pPr>
+      <w:r>
+        <w:rPr>
+          <w:rFonts w:ascii="Times New Roman" w:eastAsiaTheme="minorEastAsia" w:hAnsi="Times New Roman" w:cs="Times New Roman"/>
+          <w:lang w:val="en-US"/>
+        </w:rPr>
+        <w:t xml:space="preserve">Solving Differential Equations in Python: Higher order ODEs with </w:t>
+      </w:r>
+      <w:proofErr w:type="spellStart"/>
+      <w:r>
+        <w:rPr>
+          <w:rFonts w:ascii="Times New Roman" w:eastAsiaTheme="minorEastAsia" w:hAnsi="Times New Roman" w:cs="Times New Roman"/>
+          <w:lang w:val="en-US"/>
+        </w:rPr>
+        <w:t>solve_ivp</w:t>
+      </w:r>
+      <w:proofErr w:type="spellEnd"/>
+      <w:r>
+        <w:rPr>
+          <w:rFonts w:ascii="Times New Roman" w:eastAsiaTheme="minorEastAsia" w:hAnsi="Times New Roman" w:cs="Times New Roman"/>
+          <w:lang w:val="en-US"/>
+        </w:rPr>
+        <w:t xml:space="preserve"> – University of Edinburgh </w:t>
+      </w:r>
+      <w:hyperlink r:id="rId7" w:history="1">
+        <w:r>
+          <w:rPr>
+            <w:rStyle w:val="Hipervnculo"/>
+            <w:rFonts w:ascii="Times New Roman" w:eastAsiaTheme="minorEastAsia" w:hAnsi="Times New Roman" w:cs="Times New Roman"/>
+            <w:lang w:val="en-US"/>
+          </w:rPr>
+          <w:t>https://media.ed.ac.uk/media/Solving+Differential+Equations+in+PythonA+Higher+order+ODEs+with+solve_ivp/1_c8g7fwhw</w:t>
+        </w:r>
+      </w:hyperlink>
+      <w:r>
+        <w:rPr>
+          <w:rFonts w:ascii="Times New Roman" w:eastAsiaTheme="minorEastAsia" w:hAnsi="Times New Roman" w:cs="Times New Roman"/>
+          <w:lang w:val="en-US"/>
+        </w:rPr>
+        <w:t xml:space="preserve"> </w:t>
+      </w:r>
+    </w:p>
     <w:sectPr>
       <w:pgSz w:w="11906" w:h="16838"/>
       <w:pgMar w:top="1417" w:right="1701" w:bottom="1417" w:left="1701" w:header="708" w:footer="708" w:gutter="0"/>
@@ -1752,6 +1927,92 @@
     </w:lvl>
   </w:abstractNum>
   <w:abstractNum w:abstractNumId="1" w15:restartNumberingAfterBreak="0">
+    <w:nsid w:val="2ACD3388"/>
+    <w:multiLevelType w:val="hybridMultilevel"/>
+    <w:tmpl w:val="4566E564"/>
+    <w:lvl w:ilvl="0" w:tplc="0C0A000F">
+      <w:start w:val="1"/>
+      <w:numFmt w:val="decimal"/>
+      <w:lvlText w:val="%1."/>
+      <w:lvlJc w:val="left"/>
+      <w:pPr>
+        <w:ind w:left="720" w:hanging="360"/>
+      </w:pPr>
+    </w:lvl>
+    <w:lvl w:ilvl="1" w:tplc="0C0A0019" w:tentative="1">
+      <w:start w:val="1"/>
+      <w:numFmt w:val="lowerLetter"/>
+      <w:lvlText w:val="%2."/>
+      <w:lvlJc w:val="left"/>
+      <w:pPr>
+        <w:ind w:left="1440" w:hanging="360"/>
+      </w:pPr>
+    </w:lvl>
+    <w:lvl w:ilvl="2" w:tplc="0C0A001B" w:tentative="1">
+      <w:start w:val="1"/>
+      <w:numFmt w:val="lowerRoman"/>
+      <w:lvlText w:val="%3."/>
+      <w:lvlJc w:val="right"/>
+      <w:pPr>
+        <w:ind w:left="2160" w:hanging="180"/>
+      </w:pPr>
+    </w:lvl>
+    <w:lvl w:ilvl="3" w:tplc="0C0A000F" w:tentative="1">
+      <w:start w:val="1"/>
+      <w:numFmt w:val="decimal"/>
+      <w:lvlText w:val="%4."/>
+      <w:lvlJc w:val="left"/>
+      <w:pPr>
+        <w:ind w:left="2880" w:hanging="360"/>
+      </w:pPr>
+    </w:lvl>
+    <w:lvl w:ilvl="4" w:tplc="0C0A0019" w:tentative="1">
+      <w:start w:val="1"/>
+      <w:numFmt w:val="lowerLetter"/>
+      <w:lvlText w:val="%5."/>
+      <w:lvlJc w:val="left"/>
+      <w:pPr>
+        <w:ind w:left="3600" w:hanging="360"/>
+      </w:pPr>
+    </w:lvl>
+    <w:lvl w:ilvl="5" w:tplc="0C0A001B" w:tentative="1">
+      <w:start w:val="1"/>
+      <w:numFmt w:val="lowerRoman"/>
+      <w:lvlText w:val="%6."/>
+      <w:lvlJc w:val="right"/>
+      <w:pPr>
+        <w:ind w:left="4320" w:hanging="180"/>
+      </w:pPr>
+    </w:lvl>
+    <w:lvl w:ilvl="6" w:tplc="0C0A000F" w:tentative="1">
+      <w:start w:val="1"/>
+      <w:numFmt w:val="decimal"/>
+      <w:lvlText w:val="%7."/>
+      <w:lvlJc w:val="left"/>
+      <w:pPr>
+        <w:ind w:left="5040" w:hanging="360"/>
+      </w:pPr>
+    </w:lvl>
+    <w:lvl w:ilvl="7" w:tplc="0C0A0019" w:tentative="1">
+      <w:start w:val="1"/>
+      <w:numFmt w:val="lowerLetter"/>
+      <w:lvlText w:val="%8."/>
+      <w:lvlJc w:val="left"/>
+      <w:pPr>
+        <w:ind w:left="5760" w:hanging="360"/>
+      </w:pPr>
+    </w:lvl>
+    <w:lvl w:ilvl="8" w:tplc="0C0A001B" w:tentative="1">
+      <w:start w:val="1"/>
+      <w:numFmt w:val="lowerRoman"/>
+      <w:lvlText w:val="%9."/>
+      <w:lvlJc w:val="right"/>
+      <w:pPr>
+        <w:ind w:left="6480" w:hanging="180"/>
+      </w:pPr>
+    </w:lvl>
+  </w:abstractNum>
+  <w:abstractNum w:abstractNumId="2" w15:restartNumberingAfterBreak="0">
     <w:nsid w:val="31CA50BA"/>
     <w:multiLevelType w:val="hybridMultilevel"/>
     <w:tmpl w:val="679EA61C"/>
@@ -1864,7 +2125,7 @@
       </w:rPr>
     </w:lvl>
   </w:abstractNum>
-  <w:abstractNum w:abstractNumId="2" w15:restartNumberingAfterBreak="0">
+  <w:abstractNum w:abstractNumId="3" w15:restartNumberingAfterBreak="0">
     <w:nsid w:val="793955AE"/>
     <w:multiLevelType w:val="hybridMultilevel"/>
     <w:tmpl w:val="56EE5C5C"/>
@@ -1981,9 +2242,12 @@
     <w:abstractNumId w:val="0"/>
   </w:num>
   <w:num w:numId="2" w16cid:durableId="1422331413">
+    <w:abstractNumId w:val="3"/>
+  </w:num>
+  <w:num w:numId="3" w16cid:durableId="1188521821">
     <w:abstractNumId w:val="2"/>
   </w:num>
-  <w:num w:numId="3" w16cid:durableId="1188521821">
+  <w:num w:numId="4" w16cid:durableId="277377192">
     <w:abstractNumId w:val="1"/>
   </w:num>
 </w:numbering>
@@ -2438,6 +2702,41 @@
       <w:contextualSpacing/>
     </w:pPr>
   </w:style>
+  <w:style w:type="character" w:styleId="Hipervnculo">
+    <w:name w:val="Hyperlink"/>
+    <w:basedOn w:val="Fuentedeprrafopredeter"/>
+    <w:uiPriority w:val="99"/>
+    <w:unhideWhenUsed/>
+    <w:rsid w:val="00F60A85"/>
+    <w:rPr>
+      <w:color w:val="0563C1" w:themeColor="hyperlink"/>
+      <w:u w:val="single"/>
+    </w:rPr>
+  </w:style>
+  <w:style w:type="character" w:styleId="Mencinsinresolver">
+    <w:name w:val="Unresolved Mention"/>
+    <w:basedOn w:val="Fuentedeprrafopredeter"/>
+    <w:uiPriority w:val="99"/>
+    <w:semiHidden/>
+    <w:unhideWhenUsed/>
+    <w:rsid w:val="00F60A85"/>
+    <w:rPr>
+      <w:color w:val="605E5C"/>
+      <w:shd w:val="clear" w:color="auto" w:fill="E1DFDD"/>
+    </w:rPr>
+  </w:style>
+  <w:style w:type="character" w:styleId="Hipervnculovisitado">
+    <w:name w:val="FollowedHyperlink"/>
+    <w:basedOn w:val="Fuentedeprrafopredeter"/>
+    <w:uiPriority w:val="99"/>
+    <w:semiHidden/>
+    <w:unhideWhenUsed/>
+    <w:rsid w:val="00F60A85"/>
+    <w:rPr>
+      <w:color w:val="954F72" w:themeColor="followedHyperlink"/>
+      <w:u w:val="single"/>
+    </w:rPr>
+  </w:style>
 </w:styles>
 </file>
 

</xml_diff>